<commit_message>
Mock used for testing Determinators
</commit_message>
<xml_diff>
--- a/Tic-Tac-Toe-pseudo-code.docx
+++ b/Tic-Tac-Toe-pseudo-code.docx
@@ -1755,134 +1755,24 @@
       </w:r>
     </w:p>
     <w:p>
-      <w:r>
-        <w:t xml:space="preserve">Size = </w:t>
-      </w:r>
-      <w:proofErr w:type="spellStart"/>
-      <w:proofErr w:type="gramStart"/>
-      <w:r>
-        <w:t>board.length</w:t>
-      </w:r>
-      <w:proofErr w:type="spellEnd"/>
-      <w:proofErr w:type="gramEnd"/>
-      <w:r>
-        <w:t xml:space="preserve"> </w:t>
-      </w:r>
-      <w:r>
-        <w:t>NB determined by players – from 3x3 to 10x10</w:t>
-      </w:r>
-    </w:p>
-    <w:p>
-      <w:r>
-        <w:t xml:space="preserve">Reverse = size </w:t>
-      </w:r>
-      <w:r>
-        <w:t>–</w:t>
-      </w:r>
-      <w:r>
-        <w:t xml:space="preserve"> 1</w:t>
-      </w:r>
-    </w:p>
-    <w:p>
-      <w:r>
-        <w:t>** Replace for loop through rows with foreach loop</w:t>
-      </w:r>
-    </w:p>
-    <w:p/>
-    <w:p>
-      <w:pPr>
-        <w:rPr>
+      <w:pPr>
+        <w:rPr>
+          <w:b/>
+          <w:bCs/>
           <w:i/>
           <w:iCs/>
         </w:rPr>
       </w:pPr>
       <w:r>
         <w:rPr>
+          <w:b/>
+          <w:bCs/>
           <w:i/>
           <w:iCs/>
         </w:rPr>
-        <w:t>Column determinator logic:</w:t>
-      </w:r>
-    </w:p>
-    <w:p>
-      <w:r>
-        <w:t>Count == 0</w:t>
-      </w:r>
-    </w:p>
-    <w:p>
-      <w:r>
-        <w:t>*</w:t>
-      </w:r>
-      <w:r>
-        <w:t>*</w:t>
-      </w:r>
-      <w:r>
-        <w:t>For loop through rows</w:t>
-      </w:r>
-    </w:p>
-    <w:p>
-      <w:r>
-        <w:t>For loop through columns</w:t>
-      </w:r>
-    </w:p>
-    <w:p>
-      <w:r>
-        <w:t xml:space="preserve">If board[col][row] equals </w:t>
-      </w:r>
-      <w:proofErr w:type="spellStart"/>
-      <w:proofErr w:type="gramStart"/>
-      <w:r>
-        <w:t>player.PlayerId</w:t>
-      </w:r>
-      <w:proofErr w:type="spellEnd"/>
-      <w:proofErr w:type="gramEnd"/>
-    </w:p>
-    <w:p>
-      <w:r>
-        <w:t>Count++</w:t>
-      </w:r>
-    </w:p>
-    <w:p>
-      <w:r>
-        <w:t>If count equals 3</w:t>
-      </w:r>
-    </w:p>
-    <w:p>
-      <w:r>
-        <w:t>Return true</w:t>
-      </w:r>
-    </w:p>
-    <w:p>
-      <w:r>
-        <w:t>Break</w:t>
-      </w:r>
-    </w:p>
-    <w:p>
-      <w:r>
-        <w:t>Else</w:t>
-      </w:r>
-    </w:p>
-    <w:p>
-      <w:r>
-        <w:t>Count = 0</w:t>
-      </w:r>
-    </w:p>
-    <w:p>
-      <w:r>
-        <w:t>Return false</w:t>
-      </w:r>
-    </w:p>
-    <w:p>
-      <w:r>
-        <w:t>End loop through columns</w:t>
-      </w:r>
-    </w:p>
-    <w:p>
-      <w:r>
-        <w:t>End loop through rows</w:t>
-      </w:r>
-    </w:p>
-    <w:p/>
+        <w:t>Expected changes</w:t>
+      </w:r>
+    </w:p>
     <w:p>
       <w:pPr>
         <w:rPr>
@@ -1895,100 +1785,302 @@
           <w:i/>
           <w:iCs/>
         </w:rPr>
-        <w:t>Row determinator logic:</w:t>
-      </w:r>
-    </w:p>
-    <w:p>
-      <w:r>
-        <w:t>Count == 0</w:t>
-      </w:r>
-    </w:p>
-    <w:p>
-      <w:r>
-        <w:t>*</w:t>
-      </w:r>
-      <w:r>
-        <w:t>*</w:t>
-      </w:r>
-      <w:r>
-        <w:t>For loop through rows</w:t>
-      </w:r>
-    </w:p>
-    <w:p>
-      <w:r>
-        <w:t>For loop through columns</w:t>
-      </w:r>
-    </w:p>
-    <w:p>
-      <w:r>
-        <w:t xml:space="preserve">If board[row][column] equals </w:t>
-      </w:r>
-      <w:proofErr w:type="spellStart"/>
-      <w:proofErr w:type="gramStart"/>
-      <w:r>
-        <w:t>player.PlayerId</w:t>
-      </w:r>
-      <w:proofErr w:type="spellEnd"/>
-      <w:proofErr w:type="gramEnd"/>
-    </w:p>
-    <w:p>
-      <w:r>
-        <w:t>Count++</w:t>
-      </w:r>
-    </w:p>
-    <w:p>
-      <w:r>
-        <w:t>If count equals 3</w:t>
-      </w:r>
-    </w:p>
-    <w:p>
-      <w:r>
-        <w:t>Return true</w:t>
-      </w:r>
-    </w:p>
-    <w:p>
-      <w:r>
-        <w:t>Break</w:t>
-      </w:r>
-    </w:p>
-    <w:p>
-      <w:r>
-        <w:t>Else</w:t>
-      </w:r>
-    </w:p>
-    <w:p>
-      <w:r>
-        <w:t>Count = 0</w:t>
-      </w:r>
-    </w:p>
-    <w:p>
-      <w:r>
-        <w:t>Return false</w:t>
-      </w:r>
-    </w:p>
-    <w:p>
-      <w:r>
-        <w:t>End loop through columns</w:t>
-      </w:r>
-    </w:p>
-    <w:p>
-      <w:r>
-        <w:t>End loop through rows</w:t>
-      </w:r>
-    </w:p>
-    <w:p/>
-    <w:p>
-      <w:pPr>
+        <w:t xml:space="preserve">Number of consecutive </w:t>
+      </w:r>
+      <w:proofErr w:type="spellStart"/>
+      <w:r>
         <w:rPr>
           <w:i/>
           <w:iCs/>
         </w:rPr>
-      </w:pPr>
+        <w:t>coords</w:t>
+      </w:r>
+      <w:proofErr w:type="spellEnd"/>
       <w:r>
         <w:rPr>
           <w:i/>
           <w:iCs/>
         </w:rPr>
+        <w:t xml:space="preserve"> needs to be determined. Will start with 3 as per the basic game.</w:t>
+      </w:r>
+    </w:p>
+    <w:p/>
+    <w:p>
+      <w:pPr>
+        <w:rPr>
+          <w:i/>
+          <w:iCs/>
+        </w:rPr>
+      </w:pPr>
+      <w:r>
+        <w:rPr>
+          <w:i/>
+          <w:iCs/>
+        </w:rPr>
+        <w:t>Initialise Board</w:t>
+      </w:r>
+    </w:p>
+    <w:p>
+      <w:r>
+        <w:t>Write to console “What size would you like the board?”</w:t>
+      </w:r>
+    </w:p>
+    <w:p>
+      <w:r>
+        <w:t>Read input from console</w:t>
+      </w:r>
+    </w:p>
+    <w:p>
+      <w:r>
+        <w:t>Send input to Print method</w:t>
+      </w:r>
+    </w:p>
+    <w:p>
+      <w:r>
+        <w:t>Print method writes board to console</w:t>
+      </w:r>
+    </w:p>
+    <w:p/>
+    <w:p>
+      <w:r>
+        <w:t xml:space="preserve">Size = </w:t>
+      </w:r>
+      <w:proofErr w:type="spellStart"/>
+      <w:proofErr w:type="gramStart"/>
+      <w:r>
+        <w:t>board.length</w:t>
+      </w:r>
+      <w:proofErr w:type="spellEnd"/>
+      <w:proofErr w:type="gramEnd"/>
+      <w:r>
+        <w:t xml:space="preserve"> </w:t>
+      </w:r>
+      <w:r>
+        <w:t>NB determined by players – from 3x3 to 10x10</w:t>
+      </w:r>
+      <w:r>
+        <w:t xml:space="preserve"> (defined as const)</w:t>
+      </w:r>
+    </w:p>
+    <w:p>
+      <w:r>
+        <w:t>Reverse = size – 1</w:t>
+      </w:r>
+      <w:r>
+        <w:t xml:space="preserve"> – defined on </w:t>
+      </w:r>
+      <w:proofErr w:type="spellStart"/>
+      <w:r>
+        <w:t>DiagonalDeterminator</w:t>
+      </w:r>
+      <w:proofErr w:type="spellEnd"/>
+    </w:p>
+    <w:p>
+      <w:r>
+        <w:t>** Replace for loop through rows with foreach loop</w:t>
+      </w:r>
+    </w:p>
+    <w:p/>
+    <w:p>
+      <w:pPr>
+        <w:rPr>
+          <w:i/>
+          <w:iCs/>
+        </w:rPr>
+      </w:pPr>
+      <w:r>
+        <w:rPr>
+          <w:i/>
+          <w:iCs/>
+        </w:rPr>
+        <w:t>Column determinator logic:</w:t>
+      </w:r>
+    </w:p>
+    <w:p>
+      <w:r>
+        <w:t>Count == 0</w:t>
+      </w:r>
+    </w:p>
+    <w:p>
+      <w:r>
+        <w:t>*</w:t>
+      </w:r>
+      <w:r>
+        <w:t>*</w:t>
+      </w:r>
+      <w:r>
+        <w:t>For loop through rows</w:t>
+      </w:r>
+    </w:p>
+    <w:p>
+      <w:r>
+        <w:t>For loop through columns</w:t>
+      </w:r>
+    </w:p>
+    <w:p>
+      <w:r>
+        <w:t xml:space="preserve">If board[col][row] equals </w:t>
+      </w:r>
+      <w:proofErr w:type="spellStart"/>
+      <w:proofErr w:type="gramStart"/>
+      <w:r>
+        <w:t>player.PlayerId</w:t>
+      </w:r>
+      <w:proofErr w:type="spellEnd"/>
+      <w:proofErr w:type="gramEnd"/>
+    </w:p>
+    <w:p>
+      <w:r>
+        <w:t>Count++</w:t>
+      </w:r>
+    </w:p>
+    <w:p>
+      <w:r>
+        <w:t>If count equals 3</w:t>
+      </w:r>
+    </w:p>
+    <w:p>
+      <w:r>
+        <w:t>Return true</w:t>
+      </w:r>
+    </w:p>
+    <w:p>
+      <w:r>
+        <w:t>Break</w:t>
+      </w:r>
+    </w:p>
+    <w:p>
+      <w:r>
+        <w:t>Else</w:t>
+      </w:r>
+    </w:p>
+    <w:p>
+      <w:r>
+        <w:t>Count = 0</w:t>
+      </w:r>
+    </w:p>
+    <w:p>
+      <w:r>
+        <w:t>Return false</w:t>
+      </w:r>
+    </w:p>
+    <w:p>
+      <w:r>
+        <w:t>End loop through columns</w:t>
+      </w:r>
+    </w:p>
+    <w:p>
+      <w:r>
+        <w:t>End loop through rows</w:t>
+      </w:r>
+    </w:p>
+    <w:p/>
+    <w:p>
+      <w:pPr>
+        <w:rPr>
+          <w:i/>
+          <w:iCs/>
+        </w:rPr>
+      </w:pPr>
+      <w:r>
+        <w:rPr>
+          <w:i/>
+          <w:iCs/>
+        </w:rPr>
+        <w:t>Row determinator logic:</w:t>
+      </w:r>
+    </w:p>
+    <w:p>
+      <w:r>
+        <w:t>Count == 0</w:t>
+      </w:r>
+    </w:p>
+    <w:p>
+      <w:r>
+        <w:t>*</w:t>
+      </w:r>
+      <w:r>
+        <w:t>*</w:t>
+      </w:r>
+      <w:r>
+        <w:t>For loop through rows</w:t>
+      </w:r>
+    </w:p>
+    <w:p>
+      <w:r>
+        <w:t>For loop through columns</w:t>
+      </w:r>
+    </w:p>
+    <w:p>
+      <w:r>
+        <w:t xml:space="preserve">If board[row][column] equals </w:t>
+      </w:r>
+      <w:proofErr w:type="spellStart"/>
+      <w:proofErr w:type="gramStart"/>
+      <w:r>
+        <w:t>player.PlayerId</w:t>
+      </w:r>
+      <w:proofErr w:type="spellEnd"/>
+      <w:proofErr w:type="gramEnd"/>
+    </w:p>
+    <w:p>
+      <w:r>
+        <w:t>Count++</w:t>
+      </w:r>
+    </w:p>
+    <w:p>
+      <w:r>
+        <w:t>If count equals 3</w:t>
+      </w:r>
+    </w:p>
+    <w:p>
+      <w:r>
+        <w:t>Return true</w:t>
+      </w:r>
+    </w:p>
+    <w:p>
+      <w:r>
+        <w:t>Break</w:t>
+      </w:r>
+    </w:p>
+    <w:p>
+      <w:r>
+        <w:t>Else</w:t>
+      </w:r>
+    </w:p>
+    <w:p>
+      <w:r>
+        <w:t>Count = 0</w:t>
+      </w:r>
+    </w:p>
+    <w:p>
+      <w:r>
+        <w:t>Return false</w:t>
+      </w:r>
+    </w:p>
+    <w:p>
+      <w:r>
+        <w:t>End loop through columns</w:t>
+      </w:r>
+    </w:p>
+    <w:p>
+      <w:r>
+        <w:t>End loop through rows</w:t>
+      </w:r>
+    </w:p>
+    <w:p/>
+    <w:p>
+      <w:pPr>
+        <w:rPr>
+          <w:i/>
+          <w:iCs/>
+        </w:rPr>
+      </w:pPr>
+      <w:r>
+        <w:rPr>
+          <w:i/>
+          <w:iCs/>
+        </w:rPr>
         <w:t>Diagonal determinator logic:</w:t>
       </w:r>
     </w:p>
@@ -1999,6 +2091,7 @@
     </w:p>
     <w:p>
       <w:r>
+        <w:lastRenderedPageBreak/>
         <w:t>*</w:t>
       </w:r>
       <w:r>
@@ -2015,13 +2108,7 @@
     </w:p>
     <w:p>
       <w:r>
-        <w:t>If board[row][</w:t>
-      </w:r>
-      <w:r>
-        <w:t>row</w:t>
-      </w:r>
-      <w:r>
-        <w:t xml:space="preserve">] equals </w:t>
+        <w:t xml:space="preserve">If board[row][row] equals </w:t>
       </w:r>
       <w:proofErr w:type="spellStart"/>
       <w:proofErr w:type="gramStart"/>
@@ -2075,7 +2162,6 @@
     </w:p>
     <w:p>
       <w:r>
-        <w:lastRenderedPageBreak/>
         <w:t>Count = 0</w:t>
       </w:r>
     </w:p>
@@ -2090,15 +2176,16 @@
       </w:r>
     </w:p>
     <w:p>
+      <w:pPr>
+        <w:pBdr>
+          <w:bottom w:val="double" w:sz="6" w:space="1" w:color="auto"/>
+        </w:pBdr>
+      </w:pPr>
       <w:r>
         <w:t>End loop through rows</w:t>
       </w:r>
     </w:p>
-    <w:p>
-      <w:r>
-        <w:t>===========================================================================</w:t>
-      </w:r>
-    </w:p>
+    <w:p/>
     <w:sectPr>
       <w:pgSz w:w="11906" w:h="16838"/>
       <w:pgMar w:top="1440" w:right="1440" w:bottom="1440" w:left="1440" w:header="708" w:footer="708" w:gutter="0"/>

</xml_diff>